<commit_message>
added entities tag user settings and event, customize register user and implemented prototype
</commit_message>
<xml_diff>
--- a/PA_sketch.docx
+++ b/PA_sketch.docx
@@ -1,6 +1,6 @@
 
 <file path=word/document.xml><?xml version="1.0" encoding="utf-8"?>
-<w:document xmlns:wpc="http://schemas.microsoft.com/office/word/2010/wordprocessingCanvas" xmlns:cx="http://schemas.microsoft.com/office/drawing/2014/chartex" xmlns:cx1="http://schemas.microsoft.com/office/drawing/2015/9/8/chartex" xmlns:cx2="http://schemas.microsoft.com/office/drawing/2015/10/21/chartex" xmlns:cx3="http://schemas.microsoft.com/office/drawing/2016/5/9/chartex" xmlns:cx4="http://schemas.microsoft.com/office/drawing/2016/5/10/chartex" xmlns:cx5="http://schemas.microsoft.com/office/drawing/2016/5/11/chartex" xmlns:cx6="http://schemas.microsoft.com/office/drawing/2016/5/12/chartex" xmlns:cx7="http://schemas.microsoft.com/office/drawing/2016/5/13/chartex" xmlns:cx8="http://schemas.microsoft.com/office/drawing/2016/5/14/chartex" xmlns:mc="http://schemas.openxmlformats.org/markup-compatibility/2006" xmlns:aink="http://schemas.microsoft.com/office/drawing/2016/ink" xmlns:am3d="http://schemas.microsoft.com/office/drawing/2017/model3d" xmlns:o="urn:schemas-microsoft-com:office:office" xmlns:oel="http://schemas.microsoft.com/office/2019/extlst" xmlns:r="http://schemas.openxmlformats.org/officeDocument/2006/relationships" xmlns:m="http://schemas.openxmlformats.org/officeDocument/2006/math" xmlns:v="urn:schemas-microsoft-com:vml" xmlns:wp14="http://schemas.microsoft.com/office/word/2010/wordprocessingDrawing" xmlns:wp="http://schemas.openxmlformats.org/drawingml/2006/wordprocessingDrawing" xmlns:w10="urn:schemas-microsoft-com:office:word" xmlns:w="http://schemas.openxmlformats.org/wordprocessingml/2006/main" xmlns:w14="http://schemas.microsoft.com/office/word/2010/wordml" xmlns:w15="http://schemas.microsoft.com/office/word/2012/wordml" xmlns:w16cex="http://schemas.microsoft.com/office/word/2018/wordml/cex" xmlns:w16cid="http://schemas.microsoft.com/office/word/2016/wordml/cid" xmlns:w16="http://schemas.microsoft.com/office/word/2018/wordml" xmlns:w16sdtdh="http://schemas.microsoft.com/office/word/2020/wordml/sdtdatahash" xmlns:w16se="http://schemas.microsoft.com/office/word/2015/wordml/symex" xmlns:wpg="http://schemas.microsoft.com/office/word/2010/wordprocessingGroup" xmlns:wpi="http://schemas.microsoft.com/office/word/2010/wordprocessingInk" xmlns:wne="http://schemas.microsoft.com/office/word/2006/wordml" xmlns:wps="http://schemas.microsoft.com/office/word/2010/wordprocessingShape" mc:Ignorable="w14 w15 w16se w16cid w16 w16cex w16sdtdh wp14">
+<w:document xmlns:wpc="http://schemas.microsoft.com/office/word/2010/wordprocessingCanvas" xmlns:cx="http://schemas.microsoft.com/office/drawing/2014/chartex" xmlns:cx1="http://schemas.microsoft.com/office/drawing/2015/9/8/chartex" xmlns:cx2="http://schemas.microsoft.com/office/drawing/2015/10/21/chartex" xmlns:cx3="http://schemas.microsoft.com/office/drawing/2016/5/9/chartex" xmlns:cx4="http://schemas.microsoft.com/office/drawing/2016/5/10/chartex" xmlns:cx5="http://schemas.microsoft.com/office/drawing/2016/5/11/chartex" xmlns:cx6="http://schemas.microsoft.com/office/drawing/2016/5/12/chartex" xmlns:cx7="http://schemas.microsoft.com/office/drawing/2016/5/13/chartex" xmlns:cx8="http://schemas.microsoft.com/office/drawing/2016/5/14/chartex" xmlns:mc="http://schemas.openxmlformats.org/markup-compatibility/2006" xmlns:aink="http://schemas.microsoft.com/office/drawing/2016/ink" xmlns:am3d="http://schemas.microsoft.com/office/drawing/2017/model3d" xmlns:o="urn:schemas-microsoft-com:office:office" xmlns:oel="http://schemas.microsoft.com/office/2019/extlst" xmlns:r="http://schemas.openxmlformats.org/officeDocument/2006/relationships" xmlns:m="http://schemas.openxmlformats.org/officeDocument/2006/math" xmlns:v="urn:schemas-microsoft-com:vml" xmlns:wp14="http://schemas.microsoft.com/office/word/2010/wordprocessingDrawing" xmlns:wp="http://schemas.openxmlformats.org/drawingml/2006/wordprocessingDrawing" xmlns:w10="urn:schemas-microsoft-com:office:word" xmlns:w="http://schemas.openxmlformats.org/wordprocessingml/2006/main" xmlns:w14="http://schemas.microsoft.com/office/word/2010/wordml" xmlns:w15="http://schemas.microsoft.com/office/word/2012/wordml" xmlns:w16cex="http://schemas.microsoft.com/office/word/2018/wordml/cex" xmlns:w16cid="http://schemas.microsoft.com/office/word/2016/wordml/cid" xmlns:w16="http://schemas.microsoft.com/office/word/2018/wordml" xmlns:w16du="http://schemas.microsoft.com/office/word/2023/wordml/word16du" xmlns:w16sdtdh="http://schemas.microsoft.com/office/word/2020/wordml/sdtdatahash" xmlns:w16se="http://schemas.microsoft.com/office/word/2015/wordml/symex" xmlns:wpg="http://schemas.microsoft.com/office/word/2010/wordprocessingGroup" xmlns:wpi="http://schemas.microsoft.com/office/word/2010/wordprocessingInk" xmlns:wne="http://schemas.microsoft.com/office/word/2006/wordml" xmlns:wps="http://schemas.microsoft.com/office/word/2010/wordprocessingShape" mc:Ignorable="w14 w15 w16se w16cid w16 w16cex w16sdtdh wp14">
   <w:body>
     <w:p>
       <w:pPr>
@@ -8,59 +8,9 @@
           <w:lang w:val="ro-RO"/>
         </w:rPr>
       </w:pPr>
-      <w:proofErr w:type="spellStart"/>
-      <w:r>
-        <w:t>Tema</w:t>
-      </w:r>
-      <w:proofErr w:type="spellEnd"/>
-      <w:r>
-        <w:t xml:space="preserve">: </w:t>
-      </w:r>
-      <w:proofErr w:type="spellStart"/>
-      <w:r>
-        <w:t>Implementarea</w:t>
-      </w:r>
-      <w:proofErr w:type="spellEnd"/>
-      <w:r>
-        <w:t xml:space="preserve"> design pattern-</w:t>
-      </w:r>
-      <w:proofErr w:type="spellStart"/>
-      <w:r>
-        <w:t>urilor</w:t>
-      </w:r>
-      <w:proofErr w:type="spellEnd"/>
-      <w:r>
-        <w:t xml:space="preserve"> </w:t>
-      </w:r>
-      <w:proofErr w:type="spellStart"/>
-      <w:r>
-        <w:t>prin</w:t>
-      </w:r>
-      <w:proofErr w:type="spellEnd"/>
-      <w:r>
-        <w:t xml:space="preserve"> </w:t>
-      </w:r>
-      <w:proofErr w:type="spellStart"/>
-      <w:r>
-        <w:t>dezvoltarea</w:t>
-      </w:r>
-      <w:proofErr w:type="spellEnd"/>
-      <w:r>
-        <w:t xml:space="preserve"> </w:t>
-      </w:r>
-      <w:proofErr w:type="spellStart"/>
-      <w:r>
-        <w:t>unei</w:t>
-      </w:r>
-      <w:proofErr w:type="spellEnd"/>
-      <w:r>
-        <w:t xml:space="preserve"> </w:t>
-      </w:r>
-      <w:proofErr w:type="spellStart"/>
-      <w:r>
-        <w:t>aplica</w:t>
-      </w:r>
-      <w:proofErr w:type="spellEnd"/>
+      <w:r>
+        <w:t>Tema: Implementarea design pattern-urilor prin dezvoltarea unei aplica</w:t>
+      </w:r>
       <w:r>
         <w:rPr>
           <w:lang w:val="ro-RO"/>
@@ -134,21 +84,8 @@
       </w:r>
     </w:p>
     <w:p>
-      <w:proofErr w:type="spellStart"/>
-      <w:r>
-        <w:t>Roluri</w:t>
-      </w:r>
-      <w:proofErr w:type="spellEnd"/>
-      <w:r>
-        <w:t xml:space="preserve"> (</w:t>
-      </w:r>
-      <w:proofErr w:type="spellStart"/>
-      <w:r>
-        <w:t>Authotity</w:t>
-      </w:r>
-      <w:proofErr w:type="spellEnd"/>
-      <w:r>
-        <w:t>):</w:t>
+      <w:r>
+        <w:t>Roluri (Authotity):</w:t>
       </w:r>
     </w:p>
     <w:p>
@@ -178,6 +115,9 @@
     <w:p/>
     <w:p>
       <w:r>
+        <w:rPr>
+          <w:noProof/>
+        </w:rPr>
         <w:drawing>
           <wp:inline distT="0" distB="0" distL="0" distR="0" wp14:anchorId="485B9E37" wp14:editId="7DD18875">
             <wp:extent cx="5768840" cy="4930567"/>
@@ -218,15 +158,7 @@
     <w:p/>
     <w:p>
       <w:r>
-        <w:t>Pattern-</w:t>
-      </w:r>
-      <w:proofErr w:type="spellStart"/>
-      <w:r>
-        <w:t>uri</w:t>
-      </w:r>
-      <w:proofErr w:type="spellEnd"/>
-      <w:r>
-        <w:t>:</w:t>
+        <w:t>Pattern-uri:</w:t>
       </w:r>
     </w:p>
     <w:p>
@@ -261,63 +193,16 @@
           <w:ilvl w:val="0"/>
           <w:numId w:val="2"/>
         </w:numPr>
-      </w:pPr>
-      <w:r>
-        <w:t xml:space="preserve">Prototype – </w:t>
-      </w:r>
-      <w:proofErr w:type="spellStart"/>
-      <w:r>
-        <w:t>pentru</w:t>
-      </w:r>
-      <w:proofErr w:type="spellEnd"/>
-      <w:r>
-        <w:t xml:space="preserve"> </w:t>
-      </w:r>
-      <w:proofErr w:type="spellStart"/>
-      <w:r>
-        <w:t>crearea</w:t>
-      </w:r>
-      <w:proofErr w:type="spellEnd"/>
-      <w:r>
-        <w:t xml:space="preserve"> </w:t>
-      </w:r>
-      <w:proofErr w:type="spellStart"/>
-      <w:r>
-        <w:t>setărilor</w:t>
-      </w:r>
-      <w:proofErr w:type="spellEnd"/>
-      <w:r>
-        <w:t xml:space="preserve"> </w:t>
-      </w:r>
-      <w:proofErr w:type="spellStart"/>
-      <w:r>
-        <w:t>atunci</w:t>
-      </w:r>
-      <w:proofErr w:type="spellEnd"/>
-      <w:r>
-        <w:t xml:space="preserve"> cand se </w:t>
-      </w:r>
-      <w:proofErr w:type="spellStart"/>
-      <w:r>
-        <w:t>inregistreaza</w:t>
-      </w:r>
-      <w:proofErr w:type="spellEnd"/>
-      <w:r>
-        <w:t xml:space="preserve"> un </w:t>
-      </w:r>
-      <w:proofErr w:type="spellStart"/>
-      <w:r>
-        <w:t>utilizator</w:t>
-      </w:r>
-      <w:proofErr w:type="spellEnd"/>
-      <w:r>
-        <w:t xml:space="preserve"> </w:t>
-      </w:r>
-      <w:proofErr w:type="spellStart"/>
-      <w:r>
-        <w:t>nou</w:t>
-      </w:r>
-      <w:proofErr w:type="spellEnd"/>
+        <w:rPr>
+          <w:highlight w:val="green"/>
+        </w:rPr>
+      </w:pPr>
+      <w:r>
+        <w:rPr>
+          <w:highlight w:val="green"/>
+        </w:rPr>
+        <w:t>Prototype – pentru crearea setărilor atunci cand se inregistreaza un utilizator nou</w:t>
+      </w:r>
     </w:p>
     <w:p>
       <w:pPr>
@@ -328,37 +213,8 @@
         </w:numPr>
       </w:pPr>
       <w:r>
-        <w:t xml:space="preserve">Builder – </w:t>
-      </w:r>
-      <w:proofErr w:type="spellStart"/>
-      <w:r>
-        <w:t>pentru</w:t>
-      </w:r>
-      <w:proofErr w:type="spellEnd"/>
-      <w:r>
-        <w:t xml:space="preserve"> </w:t>
-      </w:r>
-      <w:proofErr w:type="spellStart"/>
-      <w:r>
-        <w:t>crearea</w:t>
-      </w:r>
-      <w:proofErr w:type="spellEnd"/>
-      <w:r>
-        <w:t xml:space="preserve"> </w:t>
-      </w:r>
-      <w:proofErr w:type="spellStart"/>
-      <w:r>
-        <w:t>unui</w:t>
-      </w:r>
-      <w:proofErr w:type="spellEnd"/>
-      <w:r>
-        <w:t xml:space="preserve"> </w:t>
-      </w:r>
-      <w:proofErr w:type="spellStart"/>
-      <w:r>
-        <w:t>eveniment</w:t>
-      </w:r>
-      <w:proofErr w:type="spellEnd"/>
+        <w:t>Builder – pentru crearea unui eveniment</w:t>
+      </w:r>
     </w:p>
     <w:p>
       <w:pPr>
@@ -381,87 +237,7 @@
         </w:numPr>
       </w:pPr>
       <w:r>
-        <w:t xml:space="preserve">Proxy – </w:t>
-      </w:r>
-      <w:proofErr w:type="spellStart"/>
-      <w:r>
-        <w:t>pentru</w:t>
-      </w:r>
-      <w:proofErr w:type="spellEnd"/>
-      <w:r>
-        <w:t xml:space="preserve"> </w:t>
-      </w:r>
-      <w:proofErr w:type="spellStart"/>
-      <w:r>
-        <w:t>editarea</w:t>
-      </w:r>
-      <w:proofErr w:type="spellEnd"/>
-      <w:r>
-        <w:t xml:space="preserve">, </w:t>
-      </w:r>
-      <w:proofErr w:type="spellStart"/>
-      <w:r>
-        <w:t>stergerea</w:t>
-      </w:r>
-      <w:proofErr w:type="spellEnd"/>
-      <w:r>
-        <w:t xml:space="preserve">, </w:t>
-      </w:r>
-      <w:proofErr w:type="spellStart"/>
-      <w:r>
-        <w:t>anularea</w:t>
-      </w:r>
-      <w:proofErr w:type="spellEnd"/>
-      <w:r>
-        <w:t xml:space="preserve"> </w:t>
-      </w:r>
-      <w:proofErr w:type="spellStart"/>
-      <w:r>
-        <w:t>evenimentelor</w:t>
-      </w:r>
-      <w:proofErr w:type="spellEnd"/>
-      <w:r>
-        <w:t xml:space="preserve"> </w:t>
-      </w:r>
-      <w:proofErr w:type="spellStart"/>
-      <w:r>
-        <w:t>autorizare</w:t>
-      </w:r>
-      <w:proofErr w:type="spellEnd"/>
-      <w:r>
-        <w:t xml:space="preserve"> </w:t>
-      </w:r>
-      <w:proofErr w:type="spellStart"/>
-      <w:r>
-        <w:t>daca</w:t>
-      </w:r>
-      <w:proofErr w:type="spellEnd"/>
-      <w:r>
-        <w:t xml:space="preserve"> event </w:t>
-      </w:r>
-      <w:proofErr w:type="spellStart"/>
-      <w:r>
-        <w:t>apartine</w:t>
-      </w:r>
-      <w:proofErr w:type="spellEnd"/>
-      <w:r>
-        <w:t xml:space="preserve"> </w:t>
-      </w:r>
-      <w:proofErr w:type="spellStart"/>
-      <w:r>
-        <w:t>userului</w:t>
-      </w:r>
-      <w:proofErr w:type="spellEnd"/>
-      <w:r>
-        <w:t xml:space="preserve"> </w:t>
-      </w:r>
-      <w:proofErr w:type="spellStart"/>
-      <w:r>
-        <w:t>sau</w:t>
-      </w:r>
-      <w:proofErr w:type="spellEnd"/>
-      <w:r>
-        <w:t xml:space="preserve"> e admin</w:t>
+        <w:t>Proxy – pentru editarea, stergerea, anularea evenimentelor autorizare daca event apartine userului sau e admin</w:t>
       </w:r>
     </w:p>
     <w:p>
@@ -471,8 +247,14 @@
           <w:ilvl w:val="0"/>
           <w:numId w:val="2"/>
         </w:numPr>
-      </w:pPr>
-      <w:r>
+        <w:rPr>
+          <w:highlight w:val="green"/>
+        </w:rPr>
+      </w:pPr>
+      <w:r>
+        <w:rPr>
+          <w:highlight w:val="green"/>
+        </w:rPr>
         <w:t>Decorator – dependency injection</w:t>
       </w:r>
     </w:p>
@@ -497,21 +279,8 @@
         </w:numPr>
       </w:pPr>
       <w:r>
-        <w:t xml:space="preserve">Observer – </w:t>
-      </w:r>
-      <w:proofErr w:type="spellStart"/>
-      <w:r>
-        <w:t>trimite</w:t>
-      </w:r>
-      <w:proofErr w:type="spellEnd"/>
-      <w:r>
-        <w:t xml:space="preserve"> </w:t>
-      </w:r>
-      <w:proofErr w:type="spellStart"/>
-      <w:r>
-        <w:t>notificari</w:t>
-      </w:r>
-      <w:proofErr w:type="spellEnd"/>
+        <w:t>Observer – trimite notificari</w:t>
+      </w:r>
     </w:p>
     <w:p>
       <w:pPr>
@@ -522,53 +291,8 @@
         </w:numPr>
       </w:pPr>
       <w:r>
-        <w:t xml:space="preserve">Strategy – </w:t>
-      </w:r>
-      <w:proofErr w:type="spellStart"/>
-      <w:r>
-        <w:t>trimite</w:t>
-      </w:r>
-      <w:proofErr w:type="spellEnd"/>
-      <w:r>
-        <w:t xml:space="preserve"> </w:t>
-      </w:r>
-      <w:proofErr w:type="spellStart"/>
-      <w:r>
-        <w:t>notificari</w:t>
-      </w:r>
-      <w:proofErr w:type="spellEnd"/>
-      <w:r>
-        <w:t xml:space="preserve"> de </w:t>
-      </w:r>
-      <w:proofErr w:type="spellStart"/>
-      <w:r>
-        <w:t>doua</w:t>
-      </w:r>
-      <w:proofErr w:type="spellEnd"/>
-      <w:r>
-        <w:t xml:space="preserve"> </w:t>
-      </w:r>
-      <w:proofErr w:type="spellStart"/>
-      <w:r>
-        <w:t>feluri</w:t>
-      </w:r>
-      <w:proofErr w:type="spellEnd"/>
-      <w:r>
-        <w:t xml:space="preserve"> </w:t>
-      </w:r>
-      <w:proofErr w:type="spellStart"/>
-      <w:r>
-        <w:t>pentru</w:t>
-      </w:r>
-      <w:proofErr w:type="spellEnd"/>
-      <w:r>
-        <w:t xml:space="preserve"> </w:t>
-      </w:r>
-      <w:proofErr w:type="spellStart"/>
-      <w:r>
-        <w:t>evenimente</w:t>
-      </w:r>
-      <w:proofErr w:type="spellEnd"/>
+        <w:t>Strategy – trimite notificari de doua feluri pentru evenimente</w:t>
+      </w:r>
     </w:p>
     <w:p>
       <w:pPr>
@@ -582,55 +306,85 @@
         <w:t xml:space="preserve">Memento – </w:t>
       </w:r>
       <w:r>
-        <w:t xml:space="preserve">la </w:t>
-      </w:r>
-      <w:proofErr w:type="spellStart"/>
-      <w:r>
-        <w:t>editarea</w:t>
-      </w:r>
-      <w:proofErr w:type="spellEnd"/>
-      <w:r>
-        <w:t xml:space="preserve"> </w:t>
-      </w:r>
-      <w:proofErr w:type="spellStart"/>
-      <w:r>
-        <w:t>evenimentului</w:t>
-      </w:r>
-      <w:proofErr w:type="spellEnd"/>
-      <w:r>
-        <w:t xml:space="preserve">, se </w:t>
-      </w:r>
-      <w:proofErr w:type="spellStart"/>
-      <w:r>
-        <w:t>poate</w:t>
-      </w:r>
-      <w:proofErr w:type="spellEnd"/>
-      <w:r>
-        <w:t xml:space="preserve"> face pe front </w:t>
-      </w:r>
-      <w:proofErr w:type="spellStart"/>
-      <w:r>
-        <w:t>poate</w:t>
-      </w:r>
-      <w:proofErr w:type="spellEnd"/>
-      <w:r>
-        <w:t xml:space="preserve">, </w:t>
-      </w:r>
-      <w:proofErr w:type="spellStart"/>
-      <w:r>
-        <w:t>sau</w:t>
-      </w:r>
-      <w:proofErr w:type="spellEnd"/>
-      <w:r>
-        <w:t xml:space="preserve"> pe back(</w:t>
-      </w:r>
-      <w:proofErr w:type="spellStart"/>
-      <w:r>
-        <w:t>vedem</w:t>
-      </w:r>
-      <w:proofErr w:type="spellEnd"/>
-      <w:r>
-        <w:t>)</w:t>
+        <w:t>la editarea evenimentului, se poate face pe front poate, sau pe back(vedem)</w:t>
+      </w:r>
+    </w:p>
+    <w:p/>
+    <w:p>
+      <w:r>
+        <w:t>Plan:</w:t>
+      </w:r>
+    </w:p>
+    <w:p>
+      <w:pPr>
+        <w:pStyle w:val="ListParagraph"/>
+        <w:numPr>
+          <w:ilvl w:val="0"/>
+          <w:numId w:val="1"/>
+        </w:numPr>
+      </w:pPr>
+      <w:r>
+        <w:t>Liquibase</w:t>
+      </w:r>
+    </w:p>
+    <w:p>
+      <w:pPr>
+        <w:pStyle w:val="ListParagraph"/>
+        <w:numPr>
+          <w:ilvl w:val="0"/>
+          <w:numId w:val="1"/>
+        </w:numPr>
+      </w:pPr>
+      <w:r>
+        <w:t>Back pentru Tag (creare, extragere dupa user, stergere)</w:t>
+      </w:r>
+    </w:p>
+    <w:p>
+      <w:pPr>
+        <w:pStyle w:val="ListParagraph"/>
+        <w:numPr>
+          <w:ilvl w:val="0"/>
+          <w:numId w:val="1"/>
+        </w:numPr>
+        <w:rPr>
+          <w:highlight w:val="green"/>
+        </w:rPr>
+      </w:pPr>
+      <w:r>
+        <w:rPr>
+          <w:highlight w:val="green"/>
+        </w:rPr>
+        <w:t xml:space="preserve">Testare creare user, autentificare, implementare prototype pentru adaugare setari user. </w:t>
+      </w:r>
+    </w:p>
+    <w:p>
+      <w:pPr>
+        <w:pStyle w:val="ListParagraph"/>
+        <w:numPr>
+          <w:ilvl w:val="0"/>
+          <w:numId w:val="1"/>
+        </w:numPr>
+        <w:rPr>
+          <w:highlight w:val="green"/>
+        </w:rPr>
+      </w:pPr>
+      <w:r>
+        <w:rPr>
+          <w:highlight w:val="green"/>
+        </w:rPr>
+        <w:t>Adaugare admin posibilitatea sa defineasca setarea default pe back</w:t>
+      </w:r>
+    </w:p>
+    <w:p>
+      <w:pPr>
+        <w:pStyle w:val="ListParagraph"/>
+        <w:numPr>
+          <w:ilvl w:val="0"/>
+          <w:numId w:val="1"/>
+        </w:numPr>
+      </w:pPr>
+      <w:r>
+        <w:t>Front pentru endpoint edit default settings and get default settings for admin</w:t>
       </w:r>
     </w:p>
     <w:sectPr>
@@ -644,7 +398,7 @@
 </file>
 
 <file path=word/numbering.xml><?xml version="1.0" encoding="utf-8"?>
-<w:numbering xmlns:wpc="http://schemas.microsoft.com/office/word/2010/wordprocessingCanvas" xmlns:cx="http://schemas.microsoft.com/office/drawing/2014/chartex" xmlns:cx1="http://schemas.microsoft.com/office/drawing/2015/9/8/chartex" xmlns:cx2="http://schemas.microsoft.com/office/drawing/2015/10/21/chartex" xmlns:cx3="http://schemas.microsoft.com/office/drawing/2016/5/9/chartex" xmlns:cx4="http://schemas.microsoft.com/office/drawing/2016/5/10/chartex" xmlns:cx5="http://schemas.microsoft.com/office/drawing/2016/5/11/chartex" xmlns:cx6="http://schemas.microsoft.com/office/drawing/2016/5/12/chartex" xmlns:cx7="http://schemas.microsoft.com/office/drawing/2016/5/13/chartex" xmlns:cx8="http://schemas.microsoft.com/office/drawing/2016/5/14/chartex" xmlns:mc="http://schemas.openxmlformats.org/markup-compatibility/2006" xmlns:aink="http://schemas.microsoft.com/office/drawing/2016/ink" xmlns:am3d="http://schemas.microsoft.com/office/drawing/2017/model3d" xmlns:o="urn:schemas-microsoft-com:office:office" xmlns:oel="http://schemas.microsoft.com/office/2019/extlst" xmlns:r="http://schemas.openxmlformats.org/officeDocument/2006/relationships" xmlns:m="http://schemas.openxmlformats.org/officeDocument/2006/math" xmlns:v="urn:schemas-microsoft-com:vml" xmlns:wp14="http://schemas.microsoft.com/office/word/2010/wordprocessingDrawing" xmlns:wp="http://schemas.openxmlformats.org/drawingml/2006/wordprocessingDrawing" xmlns:w10="urn:schemas-microsoft-com:office:word" xmlns:w="http://schemas.openxmlformats.org/wordprocessingml/2006/main" xmlns:w14="http://schemas.microsoft.com/office/word/2010/wordml" xmlns:w15="http://schemas.microsoft.com/office/word/2012/wordml" xmlns:w16cex="http://schemas.microsoft.com/office/word/2018/wordml/cex" xmlns:w16cid="http://schemas.microsoft.com/office/word/2016/wordml/cid" xmlns:w16="http://schemas.microsoft.com/office/word/2018/wordml" xmlns:w16sdtdh="http://schemas.microsoft.com/office/word/2020/wordml/sdtdatahash" xmlns:w16se="http://schemas.microsoft.com/office/word/2015/wordml/symex" xmlns:wpg="http://schemas.microsoft.com/office/word/2010/wordprocessingGroup" xmlns:wpi="http://schemas.microsoft.com/office/word/2010/wordprocessingInk" xmlns:wne="http://schemas.microsoft.com/office/word/2006/wordml" xmlns:wps="http://schemas.microsoft.com/office/word/2010/wordprocessingShape" mc:Ignorable="w14 w15 w16se w16cid w16 w16cex w16sdtdh wp14">
+<w:numbering xmlns:wpc="http://schemas.microsoft.com/office/word/2010/wordprocessingCanvas" xmlns:cx="http://schemas.microsoft.com/office/drawing/2014/chartex" xmlns:cx1="http://schemas.microsoft.com/office/drawing/2015/9/8/chartex" xmlns:cx2="http://schemas.microsoft.com/office/drawing/2015/10/21/chartex" xmlns:cx3="http://schemas.microsoft.com/office/drawing/2016/5/9/chartex" xmlns:cx4="http://schemas.microsoft.com/office/drawing/2016/5/10/chartex" xmlns:cx5="http://schemas.microsoft.com/office/drawing/2016/5/11/chartex" xmlns:cx6="http://schemas.microsoft.com/office/drawing/2016/5/12/chartex" xmlns:cx7="http://schemas.microsoft.com/office/drawing/2016/5/13/chartex" xmlns:cx8="http://schemas.microsoft.com/office/drawing/2016/5/14/chartex" xmlns:mc="http://schemas.openxmlformats.org/markup-compatibility/2006" xmlns:aink="http://schemas.microsoft.com/office/drawing/2016/ink" xmlns:am3d="http://schemas.microsoft.com/office/drawing/2017/model3d" xmlns:o="urn:schemas-microsoft-com:office:office" xmlns:oel="http://schemas.microsoft.com/office/2019/extlst" xmlns:r="http://schemas.openxmlformats.org/officeDocument/2006/relationships" xmlns:m="http://schemas.openxmlformats.org/officeDocument/2006/math" xmlns:v="urn:schemas-microsoft-com:vml" xmlns:wp14="http://schemas.microsoft.com/office/word/2010/wordprocessingDrawing" xmlns:wp="http://schemas.openxmlformats.org/drawingml/2006/wordprocessingDrawing" xmlns:w10="urn:schemas-microsoft-com:office:word" xmlns:w="http://schemas.openxmlformats.org/wordprocessingml/2006/main" xmlns:w14="http://schemas.microsoft.com/office/word/2010/wordml" xmlns:w15="http://schemas.microsoft.com/office/word/2012/wordml" xmlns:w16cex="http://schemas.microsoft.com/office/word/2018/wordml/cex" xmlns:w16cid="http://schemas.microsoft.com/office/word/2016/wordml/cid" xmlns:w16="http://schemas.microsoft.com/office/word/2018/wordml" xmlns:w16du="http://schemas.microsoft.com/office/word/2023/wordml/word16du" xmlns:w16sdtdh="http://schemas.microsoft.com/office/word/2020/wordml/sdtdatahash" xmlns:w16se="http://schemas.microsoft.com/office/word/2015/wordml/symex" xmlns:wpg="http://schemas.microsoft.com/office/word/2010/wordprocessingGroup" xmlns:wpi="http://schemas.microsoft.com/office/word/2010/wordprocessingInk" xmlns:wne="http://schemas.microsoft.com/office/word/2006/wordml" xmlns:wps="http://schemas.microsoft.com/office/word/2010/wordprocessingShape" mc:Ignorable="w14 w15 w16se w16cid w16 w16cex w16sdtdh wp14">
   <w:abstractNum w:abstractNumId="0" w15:restartNumberingAfterBreak="0">
     <w:nsid w:val="0BF43748"/>
     <w:multiLevelType w:val="hybridMultilevel"/>

</xml_diff>

<commit_message>
added user settings default and calendar on back just little logic
</commit_message>
<xml_diff>
--- a/PA_sketch.docx
+++ b/PA_sketch.docx
@@ -8,9 +8,59 @@
           <w:lang w:val="ro-RO"/>
         </w:rPr>
       </w:pPr>
-      <w:r>
-        <w:t>Tema: Implementarea design pattern-urilor prin dezvoltarea unei aplica</w:t>
-      </w:r>
+      <w:proofErr w:type="spellStart"/>
+      <w:r>
+        <w:t>Tema</w:t>
+      </w:r>
+      <w:proofErr w:type="spellEnd"/>
+      <w:r>
+        <w:t xml:space="preserve">: </w:t>
+      </w:r>
+      <w:proofErr w:type="spellStart"/>
+      <w:r>
+        <w:t>Implementarea</w:t>
+      </w:r>
+      <w:proofErr w:type="spellEnd"/>
+      <w:r>
+        <w:t xml:space="preserve"> design pattern-</w:t>
+      </w:r>
+      <w:proofErr w:type="spellStart"/>
+      <w:r>
+        <w:t>urilor</w:t>
+      </w:r>
+      <w:proofErr w:type="spellEnd"/>
+      <w:r>
+        <w:t xml:space="preserve"> </w:t>
+      </w:r>
+      <w:proofErr w:type="spellStart"/>
+      <w:r>
+        <w:t>prin</w:t>
+      </w:r>
+      <w:proofErr w:type="spellEnd"/>
+      <w:r>
+        <w:t xml:space="preserve"> </w:t>
+      </w:r>
+      <w:proofErr w:type="spellStart"/>
+      <w:r>
+        <w:t>dezvoltarea</w:t>
+      </w:r>
+      <w:proofErr w:type="spellEnd"/>
+      <w:r>
+        <w:t xml:space="preserve"> </w:t>
+      </w:r>
+      <w:proofErr w:type="spellStart"/>
+      <w:r>
+        <w:t>unei</w:t>
+      </w:r>
+      <w:proofErr w:type="spellEnd"/>
+      <w:r>
+        <w:t xml:space="preserve"> </w:t>
+      </w:r>
+      <w:proofErr w:type="spellStart"/>
+      <w:r>
+        <w:t>aplica</w:t>
+      </w:r>
+      <w:proofErr w:type="spellEnd"/>
       <w:r>
         <w:rPr>
           <w:lang w:val="ro-RO"/>
@@ -84,8 +134,21 @@
       </w:r>
     </w:p>
     <w:p>
-      <w:r>
-        <w:t>Roluri (Authotity):</w:t>
+      <w:proofErr w:type="spellStart"/>
+      <w:r>
+        <w:t>Roluri</w:t>
+      </w:r>
+      <w:proofErr w:type="spellEnd"/>
+      <w:r>
+        <w:t xml:space="preserve"> (</w:t>
+      </w:r>
+      <w:proofErr w:type="spellStart"/>
+      <w:r>
+        <w:t>Authotity</w:t>
+      </w:r>
+      <w:proofErr w:type="spellEnd"/>
+      <w:r>
+        <w:t>):</w:t>
       </w:r>
     </w:p>
     <w:p>
@@ -158,7 +221,15 @@
     <w:p/>
     <w:p>
       <w:r>
-        <w:t>Pattern-uri:</w:t>
+        <w:t>Pattern-</w:t>
+      </w:r>
+      <w:proofErr w:type="spellStart"/>
+      <w:r>
+        <w:t>uri</w:t>
+      </w:r>
+      <w:proofErr w:type="spellEnd"/>
+      <w:r>
+        <w:t>:</w:t>
       </w:r>
     </w:p>
     <w:p>
@@ -201,8 +272,100 @@
         <w:rPr>
           <w:highlight w:val="green"/>
         </w:rPr>
-        <w:t>Prototype – pentru crearea setărilor atunci cand se inregistreaza un utilizator nou</w:t>
-      </w:r>
+        <w:t xml:space="preserve">Prototype – </w:t>
+      </w:r>
+      <w:proofErr w:type="spellStart"/>
+      <w:r>
+        <w:rPr>
+          <w:highlight w:val="green"/>
+        </w:rPr>
+        <w:t>pentru</w:t>
+      </w:r>
+      <w:proofErr w:type="spellEnd"/>
+      <w:r>
+        <w:rPr>
+          <w:highlight w:val="green"/>
+        </w:rPr>
+        <w:t xml:space="preserve"> </w:t>
+      </w:r>
+      <w:proofErr w:type="spellStart"/>
+      <w:r>
+        <w:rPr>
+          <w:highlight w:val="green"/>
+        </w:rPr>
+        <w:t>crearea</w:t>
+      </w:r>
+      <w:proofErr w:type="spellEnd"/>
+      <w:r>
+        <w:rPr>
+          <w:highlight w:val="green"/>
+        </w:rPr>
+        <w:t xml:space="preserve"> </w:t>
+      </w:r>
+      <w:proofErr w:type="spellStart"/>
+      <w:r>
+        <w:rPr>
+          <w:highlight w:val="green"/>
+        </w:rPr>
+        <w:t>setărilor</w:t>
+      </w:r>
+      <w:proofErr w:type="spellEnd"/>
+      <w:r>
+        <w:rPr>
+          <w:highlight w:val="green"/>
+        </w:rPr>
+        <w:t xml:space="preserve"> </w:t>
+      </w:r>
+      <w:proofErr w:type="spellStart"/>
+      <w:r>
+        <w:rPr>
+          <w:highlight w:val="green"/>
+        </w:rPr>
+        <w:t>atunci</w:t>
+      </w:r>
+      <w:proofErr w:type="spellEnd"/>
+      <w:r>
+        <w:rPr>
+          <w:highlight w:val="green"/>
+        </w:rPr>
+        <w:t xml:space="preserve"> cand se </w:t>
+      </w:r>
+      <w:proofErr w:type="spellStart"/>
+      <w:r>
+        <w:rPr>
+          <w:highlight w:val="green"/>
+        </w:rPr>
+        <w:t>inregistreaza</w:t>
+      </w:r>
+      <w:proofErr w:type="spellEnd"/>
+      <w:r>
+        <w:rPr>
+          <w:highlight w:val="green"/>
+        </w:rPr>
+        <w:t xml:space="preserve"> un </w:t>
+      </w:r>
+      <w:proofErr w:type="spellStart"/>
+      <w:r>
+        <w:rPr>
+          <w:highlight w:val="green"/>
+        </w:rPr>
+        <w:t>utilizator</w:t>
+      </w:r>
+      <w:proofErr w:type="spellEnd"/>
+      <w:r>
+        <w:rPr>
+          <w:highlight w:val="green"/>
+        </w:rPr>
+        <w:t xml:space="preserve"> </w:t>
+      </w:r>
+      <w:proofErr w:type="spellStart"/>
+      <w:r>
+        <w:rPr>
+          <w:highlight w:val="green"/>
+        </w:rPr>
+        <w:t>nou</w:t>
+      </w:r>
+      <w:proofErr w:type="spellEnd"/>
     </w:p>
     <w:p>
       <w:pPr>
@@ -213,8 +376,37 @@
         </w:numPr>
       </w:pPr>
       <w:r>
-        <w:t>Builder – pentru crearea unui eveniment</w:t>
-      </w:r>
+        <w:t xml:space="preserve">Builder – </w:t>
+      </w:r>
+      <w:proofErr w:type="spellStart"/>
+      <w:r>
+        <w:t>pentru</w:t>
+      </w:r>
+      <w:proofErr w:type="spellEnd"/>
+      <w:r>
+        <w:t xml:space="preserve"> </w:t>
+      </w:r>
+      <w:proofErr w:type="spellStart"/>
+      <w:r>
+        <w:t>crearea</w:t>
+      </w:r>
+      <w:proofErr w:type="spellEnd"/>
+      <w:r>
+        <w:t xml:space="preserve"> </w:t>
+      </w:r>
+      <w:proofErr w:type="spellStart"/>
+      <w:r>
+        <w:t>unui</w:t>
+      </w:r>
+      <w:proofErr w:type="spellEnd"/>
+      <w:r>
+        <w:t xml:space="preserve"> </w:t>
+      </w:r>
+      <w:proofErr w:type="spellStart"/>
+      <w:r>
+        <w:t>eveniment</w:t>
+      </w:r>
+      <w:proofErr w:type="spellEnd"/>
     </w:p>
     <w:p>
       <w:pPr>
@@ -237,7 +429,87 @@
         </w:numPr>
       </w:pPr>
       <w:r>
-        <w:t>Proxy – pentru editarea, stergerea, anularea evenimentelor autorizare daca event apartine userului sau e admin</w:t>
+        <w:t xml:space="preserve">Proxy – </w:t>
+      </w:r>
+      <w:proofErr w:type="spellStart"/>
+      <w:r>
+        <w:t>pentru</w:t>
+      </w:r>
+      <w:proofErr w:type="spellEnd"/>
+      <w:r>
+        <w:t xml:space="preserve"> </w:t>
+      </w:r>
+      <w:proofErr w:type="spellStart"/>
+      <w:r>
+        <w:t>editarea</w:t>
+      </w:r>
+      <w:proofErr w:type="spellEnd"/>
+      <w:r>
+        <w:t xml:space="preserve">, </w:t>
+      </w:r>
+      <w:proofErr w:type="spellStart"/>
+      <w:r>
+        <w:t>stergerea</w:t>
+      </w:r>
+      <w:proofErr w:type="spellEnd"/>
+      <w:r>
+        <w:t xml:space="preserve">, </w:t>
+      </w:r>
+      <w:proofErr w:type="spellStart"/>
+      <w:r>
+        <w:t>anularea</w:t>
+      </w:r>
+      <w:proofErr w:type="spellEnd"/>
+      <w:r>
+        <w:t xml:space="preserve"> </w:t>
+      </w:r>
+      <w:proofErr w:type="spellStart"/>
+      <w:r>
+        <w:t>evenimentelor</w:t>
+      </w:r>
+      <w:proofErr w:type="spellEnd"/>
+      <w:r>
+        <w:t xml:space="preserve"> </w:t>
+      </w:r>
+      <w:proofErr w:type="spellStart"/>
+      <w:r>
+        <w:t>autorizare</w:t>
+      </w:r>
+      <w:proofErr w:type="spellEnd"/>
+      <w:r>
+        <w:t xml:space="preserve"> </w:t>
+      </w:r>
+      <w:proofErr w:type="spellStart"/>
+      <w:r>
+        <w:t>daca</w:t>
+      </w:r>
+      <w:proofErr w:type="spellEnd"/>
+      <w:r>
+        <w:t xml:space="preserve"> event </w:t>
+      </w:r>
+      <w:proofErr w:type="spellStart"/>
+      <w:r>
+        <w:t>apartine</w:t>
+      </w:r>
+      <w:proofErr w:type="spellEnd"/>
+      <w:r>
+        <w:t xml:space="preserve"> </w:t>
+      </w:r>
+      <w:proofErr w:type="spellStart"/>
+      <w:r>
+        <w:t>userului</w:t>
+      </w:r>
+      <w:proofErr w:type="spellEnd"/>
+      <w:r>
+        <w:t xml:space="preserve"> </w:t>
+      </w:r>
+      <w:proofErr w:type="spellStart"/>
+      <w:r>
+        <w:t>sau</w:t>
+      </w:r>
+      <w:proofErr w:type="spellEnd"/>
+      <w:r>
+        <w:t xml:space="preserve"> e admin</w:t>
       </w:r>
     </w:p>
     <w:p>
@@ -279,8 +551,21 @@
         </w:numPr>
       </w:pPr>
       <w:r>
-        <w:t>Observer – trimite notificari</w:t>
-      </w:r>
+        <w:t xml:space="preserve">Observer – </w:t>
+      </w:r>
+      <w:proofErr w:type="spellStart"/>
+      <w:r>
+        <w:t>trimite</w:t>
+      </w:r>
+      <w:proofErr w:type="spellEnd"/>
+      <w:r>
+        <w:t xml:space="preserve"> </w:t>
+      </w:r>
+      <w:proofErr w:type="spellStart"/>
+      <w:r>
+        <w:t>notificari</w:t>
+      </w:r>
+      <w:proofErr w:type="spellEnd"/>
     </w:p>
     <w:p>
       <w:pPr>
@@ -291,8 +576,53 @@
         </w:numPr>
       </w:pPr>
       <w:r>
-        <w:t>Strategy – trimite notificari de doua feluri pentru evenimente</w:t>
-      </w:r>
+        <w:t xml:space="preserve">Strategy – </w:t>
+      </w:r>
+      <w:proofErr w:type="spellStart"/>
+      <w:r>
+        <w:t>trimite</w:t>
+      </w:r>
+      <w:proofErr w:type="spellEnd"/>
+      <w:r>
+        <w:t xml:space="preserve"> </w:t>
+      </w:r>
+      <w:proofErr w:type="spellStart"/>
+      <w:r>
+        <w:t>notificari</w:t>
+      </w:r>
+      <w:proofErr w:type="spellEnd"/>
+      <w:r>
+        <w:t xml:space="preserve"> de </w:t>
+      </w:r>
+      <w:proofErr w:type="spellStart"/>
+      <w:r>
+        <w:t>doua</w:t>
+      </w:r>
+      <w:proofErr w:type="spellEnd"/>
+      <w:r>
+        <w:t xml:space="preserve"> </w:t>
+      </w:r>
+      <w:proofErr w:type="spellStart"/>
+      <w:r>
+        <w:t>feluri</w:t>
+      </w:r>
+      <w:proofErr w:type="spellEnd"/>
+      <w:r>
+        <w:t xml:space="preserve"> </w:t>
+      </w:r>
+      <w:proofErr w:type="spellStart"/>
+      <w:r>
+        <w:t>pentru</w:t>
+      </w:r>
+      <w:proofErr w:type="spellEnd"/>
+      <w:r>
+        <w:t xml:space="preserve"> </w:t>
+      </w:r>
+      <w:proofErr w:type="spellStart"/>
+      <w:r>
+        <w:t>evenimente</w:t>
+      </w:r>
+      <w:proofErr w:type="spellEnd"/>
     </w:p>
     <w:p>
       <w:pPr>
@@ -306,12 +636,170 @@
         <w:t xml:space="preserve">Memento – </w:t>
       </w:r>
       <w:r>
-        <w:t>la editarea evenimentului, se poate face pe front poate, sau pe back(vedem)</w:t>
+        <w:t xml:space="preserve">la </w:t>
+      </w:r>
+      <w:proofErr w:type="spellStart"/>
+      <w:r>
+        <w:t>editarea</w:t>
+      </w:r>
+      <w:proofErr w:type="spellEnd"/>
+      <w:r>
+        <w:t xml:space="preserve"> </w:t>
+      </w:r>
+      <w:proofErr w:type="spellStart"/>
+      <w:r>
+        <w:t>evenimentului</w:t>
+      </w:r>
+      <w:proofErr w:type="spellEnd"/>
+      <w:r>
+        <w:t xml:space="preserve">, se </w:t>
+      </w:r>
+      <w:proofErr w:type="spellStart"/>
+      <w:r>
+        <w:t>poate</w:t>
+      </w:r>
+      <w:proofErr w:type="spellEnd"/>
+      <w:r>
+        <w:t xml:space="preserve"> face pe front </w:t>
+      </w:r>
+      <w:proofErr w:type="spellStart"/>
+      <w:r>
+        <w:t>poate</w:t>
+      </w:r>
+      <w:proofErr w:type="spellEnd"/>
+      <w:r>
+        <w:t xml:space="preserve">, </w:t>
+      </w:r>
+      <w:proofErr w:type="spellStart"/>
+      <w:r>
+        <w:t>sau</w:t>
+      </w:r>
+      <w:proofErr w:type="spellEnd"/>
+      <w:r>
+        <w:t xml:space="preserve"> pe back(</w:t>
+      </w:r>
+      <w:proofErr w:type="spellStart"/>
+      <w:r>
+        <w:t>vedem</w:t>
+      </w:r>
+      <w:proofErr w:type="spellEnd"/>
+      <w:r>
+        <w:t>)</w:t>
       </w:r>
     </w:p>
     <w:p/>
     <w:p>
       <w:r>
+        <w:t>Templates:</w:t>
+      </w:r>
+    </w:p>
+    <w:p>
+      <w:hyperlink r:id="rId6" w:history="1">
+        <w:r>
+          <w:rPr>
+            <w:rStyle w:val="Hyperlink"/>
+          </w:rPr>
+          <w:t>https://preview.colorlib.com/t</w:t>
+        </w:r>
+        <w:r>
+          <w:rPr>
+            <w:rStyle w:val="Hyperlink"/>
+          </w:rPr>
+          <w:t>h</w:t>
+        </w:r>
+        <w:r>
+          <w:rPr>
+            <w:rStyle w:val="Hyperlink"/>
+          </w:rPr>
+          <w:t>eme/bootstrap/calendar-04/</w:t>
+        </w:r>
+      </w:hyperlink>
+    </w:p>
+    <w:p>
+      <w:hyperlink r:id="rId7" w:history="1">
+        <w:r>
+          <w:rPr>
+            <w:rStyle w:val="Hyperlink"/>
+          </w:rPr>
+          <w:t>https://preview.colorlib.com/them</w:t>
+        </w:r>
+        <w:r>
+          <w:rPr>
+            <w:rStyle w:val="Hyperlink"/>
+          </w:rPr>
+          <w:t>e</w:t>
+        </w:r>
+        <w:r>
+          <w:rPr>
+            <w:rStyle w:val="Hyperlink"/>
+          </w:rPr>
+          <w:t>/bootstrap/calendar-02/</w:t>
+        </w:r>
+      </w:hyperlink>
+    </w:p>
+    <w:p>
+      <w:hyperlink r:id="rId8" w:history="1">
+        <w:r>
+          <w:rPr>
+            <w:rStyle w:val="Hyperlink"/>
+          </w:rPr>
+          <w:t>https://preview.colorlib.com/th</w:t>
+        </w:r>
+        <w:r>
+          <w:rPr>
+            <w:rStyle w:val="Hyperlink"/>
+          </w:rPr>
+          <w:t>e</w:t>
+        </w:r>
+        <w:r>
+          <w:rPr>
+            <w:rStyle w:val="Hyperlink"/>
+          </w:rPr>
+          <w:t>me/bootstrap/calendar-19/</w:t>
+        </w:r>
+      </w:hyperlink>
+    </w:p>
+    <w:p>
+      <w:r>
+        <w:drawing>
+          <wp:inline distT="0" distB="0" distL="0" distR="0" wp14:anchorId="3062B719" wp14:editId="5616F580">
+            <wp:extent cx="5745978" cy="3307367"/>
+            <wp:effectExtent l="0" t="0" r="7620" b="7620"/>
+            <wp:docPr id="2" name="Picture 2"/>
+            <wp:cNvGraphicFramePr>
+              <a:graphicFrameLocks xmlns:a="http://schemas.openxmlformats.org/drawingml/2006/main" noChangeAspect="1"/>
+            </wp:cNvGraphicFramePr>
+            <a:graphic xmlns:a="http://schemas.openxmlformats.org/drawingml/2006/main">
+              <a:graphicData uri="http://schemas.openxmlformats.org/drawingml/2006/picture">
+                <pic:pic xmlns:pic="http://schemas.openxmlformats.org/drawingml/2006/picture">
+                  <pic:nvPicPr>
+                    <pic:cNvPr id="1" name=""/>
+                    <pic:cNvPicPr/>
+                  </pic:nvPicPr>
+                  <pic:blipFill>
+                    <a:blip r:embed="rId9"/>
+                    <a:stretch>
+                      <a:fillRect/>
+                    </a:stretch>
+                  </pic:blipFill>
+                  <pic:spPr>
+                    <a:xfrm>
+                      <a:off x="0" y="0"/>
+                      <a:ext cx="5745978" cy="3307367"/>
+                    </a:xfrm>
+                    <a:prstGeom prst="rect">
+                      <a:avLst/>
+                    </a:prstGeom>
+                  </pic:spPr>
+                </pic:pic>
+              </a:graphicData>
+            </a:graphic>
+          </wp:inline>
+        </w:drawing>
+      </w:r>
+    </w:p>
+    <w:p>
+      <w:r>
         <w:t>Plan:</w:t>
       </w:r>
     </w:p>
@@ -324,6 +812,9 @@
         </w:numPr>
       </w:pPr>
       <w:r>
+        <w:rPr>
+          <w:highlight w:val="green"/>
+        </w:rPr>
         <w:t>Liquibase</w:t>
       </w:r>
     </w:p>
@@ -334,9 +825,85 @@
           <w:ilvl w:val="0"/>
           <w:numId w:val="1"/>
         </w:numPr>
-      </w:pPr>
-      <w:r>
-        <w:t>Back pentru Tag (creare, extragere dupa user, stergere)</w:t>
+        <w:rPr>
+          <w:highlight w:val="green"/>
+        </w:rPr>
+      </w:pPr>
+      <w:r>
+        <w:rPr>
+          <w:highlight w:val="green"/>
+        </w:rPr>
+        <w:t xml:space="preserve">Back </w:t>
+      </w:r>
+      <w:proofErr w:type="spellStart"/>
+      <w:r>
+        <w:rPr>
+          <w:highlight w:val="green"/>
+        </w:rPr>
+        <w:t>pentru</w:t>
+      </w:r>
+      <w:proofErr w:type="spellEnd"/>
+      <w:r>
+        <w:rPr>
+          <w:highlight w:val="green"/>
+        </w:rPr>
+        <w:t xml:space="preserve"> Tag (</w:t>
+      </w:r>
+      <w:proofErr w:type="spellStart"/>
+      <w:r>
+        <w:rPr>
+          <w:highlight w:val="green"/>
+        </w:rPr>
+        <w:t>creare</w:t>
+      </w:r>
+      <w:proofErr w:type="spellEnd"/>
+      <w:r>
+        <w:rPr>
+          <w:highlight w:val="green"/>
+        </w:rPr>
+        <w:t xml:space="preserve">, </w:t>
+      </w:r>
+      <w:proofErr w:type="spellStart"/>
+      <w:r>
+        <w:rPr>
+          <w:highlight w:val="green"/>
+        </w:rPr>
+        <w:t>extragere</w:t>
+      </w:r>
+      <w:proofErr w:type="spellEnd"/>
+      <w:r>
+        <w:rPr>
+          <w:highlight w:val="green"/>
+        </w:rPr>
+        <w:t xml:space="preserve"> </w:t>
+      </w:r>
+      <w:proofErr w:type="spellStart"/>
+      <w:r>
+        <w:rPr>
+          <w:highlight w:val="green"/>
+        </w:rPr>
+        <w:t>dupa</w:t>
+      </w:r>
+      <w:proofErr w:type="spellEnd"/>
+      <w:r>
+        <w:rPr>
+          <w:highlight w:val="green"/>
+        </w:rPr>
+        <w:t xml:space="preserve"> user, </w:t>
+      </w:r>
+      <w:proofErr w:type="spellStart"/>
+      <w:r>
+        <w:rPr>
+          <w:highlight w:val="green"/>
+        </w:rPr>
+        <w:t>stergere</w:t>
+      </w:r>
+      <w:proofErr w:type="spellEnd"/>
+      <w:r>
+        <w:rPr>
+          <w:highlight w:val="green"/>
+        </w:rPr>
+        <w:t>)</w:t>
       </w:r>
     </w:p>
     <w:p>
@@ -350,11 +917,104 @@
           <w:highlight w:val="green"/>
         </w:rPr>
       </w:pPr>
-      <w:r>
-        <w:rPr>
-          <w:highlight w:val="green"/>
-        </w:rPr>
-        <w:t xml:space="preserve">Testare creare user, autentificare, implementare prototype pentru adaugare setari user. </w:t>
+      <w:proofErr w:type="spellStart"/>
+      <w:r>
+        <w:rPr>
+          <w:highlight w:val="green"/>
+        </w:rPr>
+        <w:lastRenderedPageBreak/>
+        <w:t>Testare</w:t>
+      </w:r>
+      <w:proofErr w:type="spellEnd"/>
+      <w:r>
+        <w:rPr>
+          <w:highlight w:val="green"/>
+        </w:rPr>
+        <w:t xml:space="preserve"> </w:t>
+      </w:r>
+      <w:proofErr w:type="spellStart"/>
+      <w:r>
+        <w:rPr>
+          <w:highlight w:val="green"/>
+        </w:rPr>
+        <w:t>creare</w:t>
+      </w:r>
+      <w:proofErr w:type="spellEnd"/>
+      <w:r>
+        <w:rPr>
+          <w:highlight w:val="green"/>
+        </w:rPr>
+        <w:t xml:space="preserve"> user, </w:t>
+      </w:r>
+      <w:proofErr w:type="spellStart"/>
+      <w:r>
+        <w:rPr>
+          <w:highlight w:val="green"/>
+        </w:rPr>
+        <w:t>autentificare</w:t>
+      </w:r>
+      <w:proofErr w:type="spellEnd"/>
+      <w:r>
+        <w:rPr>
+          <w:highlight w:val="green"/>
+        </w:rPr>
+        <w:t xml:space="preserve">, </w:t>
+      </w:r>
+      <w:proofErr w:type="spellStart"/>
+      <w:r>
+        <w:rPr>
+          <w:highlight w:val="green"/>
+        </w:rPr>
+        <w:t>implementare</w:t>
+      </w:r>
+      <w:proofErr w:type="spellEnd"/>
+      <w:r>
+        <w:rPr>
+          <w:highlight w:val="green"/>
+        </w:rPr>
+        <w:t xml:space="preserve"> prototype </w:t>
+      </w:r>
+      <w:proofErr w:type="spellStart"/>
+      <w:r>
+        <w:rPr>
+          <w:highlight w:val="green"/>
+        </w:rPr>
+        <w:t>pentru</w:t>
+      </w:r>
+      <w:proofErr w:type="spellEnd"/>
+      <w:r>
+        <w:rPr>
+          <w:highlight w:val="green"/>
+        </w:rPr>
+        <w:t xml:space="preserve"> </w:t>
+      </w:r>
+      <w:proofErr w:type="spellStart"/>
+      <w:r>
+        <w:rPr>
+          <w:highlight w:val="green"/>
+        </w:rPr>
+        <w:t>adaugare</w:t>
+      </w:r>
+      <w:proofErr w:type="spellEnd"/>
+      <w:r>
+        <w:rPr>
+          <w:highlight w:val="green"/>
+        </w:rPr>
+        <w:t xml:space="preserve"> </w:t>
+      </w:r>
+      <w:proofErr w:type="spellStart"/>
+      <w:r>
+        <w:rPr>
+          <w:highlight w:val="green"/>
+        </w:rPr>
+        <w:t>setari</w:t>
+      </w:r>
+      <w:proofErr w:type="spellEnd"/>
+      <w:r>
+        <w:rPr>
+          <w:highlight w:val="green"/>
+        </w:rPr>
+        <w:t xml:space="preserve"> user. </w:t>
       </w:r>
     </w:p>
     <w:p>
@@ -368,11 +1028,75 @@
           <w:highlight w:val="green"/>
         </w:rPr>
       </w:pPr>
-      <w:r>
-        <w:rPr>
-          <w:highlight w:val="green"/>
-        </w:rPr>
-        <w:t>Adaugare admin posibilitatea sa defineasca setarea default pe back</w:t>
+      <w:proofErr w:type="spellStart"/>
+      <w:r>
+        <w:rPr>
+          <w:highlight w:val="green"/>
+        </w:rPr>
+        <w:t>Adaugare</w:t>
+      </w:r>
+      <w:proofErr w:type="spellEnd"/>
+      <w:r>
+        <w:rPr>
+          <w:highlight w:val="green"/>
+        </w:rPr>
+        <w:t xml:space="preserve"> admin </w:t>
+      </w:r>
+      <w:proofErr w:type="spellStart"/>
+      <w:r>
+        <w:rPr>
+          <w:highlight w:val="green"/>
+        </w:rPr>
+        <w:t>posibilitatea</w:t>
+      </w:r>
+      <w:proofErr w:type="spellEnd"/>
+      <w:r>
+        <w:rPr>
+          <w:highlight w:val="green"/>
+        </w:rPr>
+        <w:t xml:space="preserve"> </w:t>
+      </w:r>
+      <w:proofErr w:type="spellStart"/>
+      <w:r>
+        <w:rPr>
+          <w:highlight w:val="green"/>
+        </w:rPr>
+        <w:t>sa</w:t>
+      </w:r>
+      <w:proofErr w:type="spellEnd"/>
+      <w:r>
+        <w:rPr>
+          <w:highlight w:val="green"/>
+        </w:rPr>
+        <w:t xml:space="preserve"> </w:t>
+      </w:r>
+      <w:proofErr w:type="spellStart"/>
+      <w:r>
+        <w:rPr>
+          <w:highlight w:val="green"/>
+        </w:rPr>
+        <w:t>defineasca</w:t>
+      </w:r>
+      <w:proofErr w:type="spellEnd"/>
+      <w:r>
+        <w:rPr>
+          <w:highlight w:val="green"/>
+        </w:rPr>
+        <w:t xml:space="preserve"> </w:t>
+      </w:r>
+      <w:proofErr w:type="spellStart"/>
+      <w:r>
+        <w:rPr>
+          <w:highlight w:val="green"/>
+        </w:rPr>
+        <w:t>setarea</w:t>
+      </w:r>
+      <w:proofErr w:type="spellEnd"/>
+      <w:r>
+        <w:rPr>
+          <w:highlight w:val="green"/>
+        </w:rPr>
+        <w:t xml:space="preserve"> default pe back</w:t>
       </w:r>
     </w:p>
     <w:p>
@@ -384,7 +1108,204 @@
         </w:numPr>
       </w:pPr>
       <w:r>
-        <w:t>Front pentru endpoint edit default settings and get default settings for admin</w:t>
+        <w:rPr>
+          <w:highlight w:val="green"/>
+        </w:rPr>
+        <w:t xml:space="preserve">Front </w:t>
+      </w:r>
+      <w:proofErr w:type="spellStart"/>
+      <w:r>
+        <w:rPr>
+          <w:highlight w:val="green"/>
+        </w:rPr>
+        <w:t>pentru</w:t>
+      </w:r>
+      <w:proofErr w:type="spellEnd"/>
+      <w:r>
+        <w:rPr>
+          <w:highlight w:val="green"/>
+        </w:rPr>
+        <w:t xml:space="preserve"> endpoint edit default settings and get default settings for admin</w:t>
+      </w:r>
+    </w:p>
+    <w:p>
+      <w:pPr>
+        <w:pStyle w:val="ListParagraph"/>
+        <w:numPr>
+          <w:ilvl w:val="0"/>
+          <w:numId w:val="1"/>
+        </w:numPr>
+        <w:rPr>
+          <w:highlight w:val="green"/>
+        </w:rPr>
+      </w:pPr>
+      <w:r>
+        <w:rPr>
+          <w:highlight w:val="green"/>
+        </w:rPr>
+        <w:t xml:space="preserve">De </w:t>
+      </w:r>
+      <w:proofErr w:type="spellStart"/>
+      <w:r>
+        <w:rPr>
+          <w:highlight w:val="green"/>
+        </w:rPr>
+        <w:t>implementat</w:t>
+      </w:r>
+      <w:proofErr w:type="spellEnd"/>
+      <w:r>
+        <w:rPr>
+          <w:highlight w:val="green"/>
+        </w:rPr>
+        <w:t xml:space="preserve"> proxy </w:t>
+      </w:r>
+      <w:proofErr w:type="spellStart"/>
+      <w:r>
+        <w:rPr>
+          <w:highlight w:val="green"/>
+        </w:rPr>
+        <w:t>autorizare</w:t>
+      </w:r>
+      <w:proofErr w:type="spellEnd"/>
+      <w:r>
+        <w:rPr>
+          <w:highlight w:val="green"/>
+        </w:rPr>
+        <w:t xml:space="preserve"> </w:t>
+      </w:r>
+      <w:proofErr w:type="spellStart"/>
+      <w:r>
+        <w:rPr>
+          <w:highlight w:val="green"/>
+        </w:rPr>
+        <w:t>pentru</w:t>
+      </w:r>
+      <w:proofErr w:type="spellEnd"/>
+      <w:r>
+        <w:rPr>
+          <w:highlight w:val="green"/>
+        </w:rPr>
+        <w:t xml:space="preserve"> </w:t>
+      </w:r>
+      <w:proofErr w:type="spellStart"/>
+      <w:r>
+        <w:rPr>
+          <w:highlight w:val="green"/>
+        </w:rPr>
+        <w:t>stergere</w:t>
+      </w:r>
+      <w:proofErr w:type="spellEnd"/>
+      <w:r>
+        <w:rPr>
+          <w:highlight w:val="green"/>
+        </w:rPr>
+        <w:t xml:space="preserve"> </w:t>
+      </w:r>
+      <w:proofErr w:type="spellStart"/>
+      <w:r>
+        <w:rPr>
+          <w:highlight w:val="green"/>
+        </w:rPr>
+        <w:t>si</w:t>
+      </w:r>
+      <w:proofErr w:type="spellEnd"/>
+      <w:r>
+        <w:rPr>
+          <w:highlight w:val="green"/>
+        </w:rPr>
+        <w:t xml:space="preserve"> </w:t>
+      </w:r>
+      <w:proofErr w:type="spellStart"/>
+      <w:r>
+        <w:rPr>
+          <w:highlight w:val="green"/>
+        </w:rPr>
+        <w:t>poate</w:t>
+      </w:r>
+      <w:proofErr w:type="spellEnd"/>
+      <w:r>
+        <w:rPr>
+          <w:highlight w:val="green"/>
+        </w:rPr>
+        <w:t xml:space="preserve"> </w:t>
+      </w:r>
+      <w:proofErr w:type="spellStart"/>
+      <w:r>
+        <w:rPr>
+          <w:highlight w:val="green"/>
+        </w:rPr>
+        <w:t>extragere</w:t>
+      </w:r>
+      <w:proofErr w:type="spellEnd"/>
+      <w:r>
+        <w:rPr>
+          <w:highlight w:val="green"/>
+        </w:rPr>
+        <w:t xml:space="preserve"> tags</w:t>
+      </w:r>
+    </w:p>
+    <w:p>
+      <w:pPr>
+        <w:pStyle w:val="ListParagraph"/>
+        <w:numPr>
+          <w:ilvl w:val="0"/>
+          <w:numId w:val="1"/>
+        </w:numPr>
+      </w:pPr>
+      <w:proofErr w:type="spellStart"/>
+      <w:r>
+        <w:t>Structura</w:t>
+      </w:r>
+      <w:proofErr w:type="spellEnd"/>
+      <w:r>
+        <w:t xml:space="preserve"> calendar </w:t>
+      </w:r>
+      <w:proofErr w:type="spellStart"/>
+      <w:r>
+        <w:t>json</w:t>
+      </w:r>
+      <w:proofErr w:type="spellEnd"/>
+    </w:p>
+    <w:p>
+      <w:pPr>
+        <w:pStyle w:val="ListParagraph"/>
+        <w:numPr>
+          <w:ilvl w:val="0"/>
+          <w:numId w:val="1"/>
+        </w:numPr>
+      </w:pPr>
+      <w:proofErr w:type="spellStart"/>
+      <w:r>
+        <w:t>Schita</w:t>
+      </w:r>
+      <w:proofErr w:type="spellEnd"/>
+      <w:r>
+        <w:t xml:space="preserve"> design</w:t>
+      </w:r>
+    </w:p>
+    <w:p>
+      <w:pPr>
+        <w:pStyle w:val="ListParagraph"/>
+        <w:numPr>
+          <w:ilvl w:val="0"/>
+          <w:numId w:val="1"/>
+        </w:numPr>
+      </w:pPr>
+      <w:proofErr w:type="spellStart"/>
+      <w:r>
+        <w:t>Implementare</w:t>
+      </w:r>
+      <w:proofErr w:type="spellEnd"/>
+      <w:r>
+        <w:t xml:space="preserve"> </w:t>
+      </w:r>
+      <w:proofErr w:type="spellStart"/>
+      <w:r>
+        <w:t>logica</w:t>
+      </w:r>
+      <w:proofErr w:type="spellEnd"/>
+      <w:r>
+        <w:t xml:space="preserve"> calendar</w:t>
       </w:r>
     </w:p>
     <w:sectPr>
@@ -1071,6 +1992,41 @@
       <w:contextualSpacing/>
     </w:pPr>
   </w:style>
+  <w:style w:type="character" w:styleId="Hyperlink">
+    <w:name w:val="Hyperlink"/>
+    <w:basedOn w:val="DefaultParagraphFont"/>
+    <w:uiPriority w:val="99"/>
+    <w:unhideWhenUsed/>
+    <w:rsid w:val="00734C52"/>
+    <w:rPr>
+      <w:color w:val="0563C1" w:themeColor="hyperlink"/>
+      <w:u w:val="single"/>
+    </w:rPr>
+  </w:style>
+  <w:style w:type="character" w:styleId="UnresolvedMention">
+    <w:name w:val="Unresolved Mention"/>
+    <w:basedOn w:val="DefaultParagraphFont"/>
+    <w:uiPriority w:val="99"/>
+    <w:semiHidden/>
+    <w:unhideWhenUsed/>
+    <w:rsid w:val="00734C52"/>
+    <w:rPr>
+      <w:color w:val="605E5C"/>
+      <w:shd w:val="clear" w:color="auto" w:fill="E1DFDD"/>
+    </w:rPr>
+  </w:style>
+  <w:style w:type="character" w:styleId="FollowedHyperlink">
+    <w:name w:val="FollowedHyperlink"/>
+    <w:basedOn w:val="DefaultParagraphFont"/>
+    <w:uiPriority w:val="99"/>
+    <w:semiHidden/>
+    <w:unhideWhenUsed/>
+    <w:rsid w:val="00C344F7"/>
+    <w:rPr>
+      <w:color w:val="954F72" w:themeColor="followedHyperlink"/>
+      <w:u w:val="single"/>
+    </w:rPr>
+  </w:style>
 </w:styles>
 </file>
 

</xml_diff>

<commit_message>
added tags for user, add event and delete event, observer
</commit_message>
<xml_diff>
--- a/PA_sketch.docx
+++ b/PA_sketch.docx
@@ -376,34 +376,58 @@
         </w:numPr>
       </w:pPr>
       <w:r>
+        <w:rPr>
+          <w:highlight w:val="green"/>
+        </w:rPr>
         <w:t xml:space="preserve">Builder – </w:t>
       </w:r>
       <w:proofErr w:type="spellStart"/>
       <w:r>
+        <w:rPr>
+          <w:highlight w:val="green"/>
+        </w:rPr>
         <w:t>pentru</w:t>
       </w:r>
       <w:proofErr w:type="spellEnd"/>
       <w:r>
-        <w:t xml:space="preserve"> </w:t>
-      </w:r>
-      <w:proofErr w:type="spellStart"/>
-      <w:r>
+        <w:rPr>
+          <w:highlight w:val="green"/>
+        </w:rPr>
+        <w:t xml:space="preserve"> </w:t>
+      </w:r>
+      <w:proofErr w:type="spellStart"/>
+      <w:r>
+        <w:rPr>
+          <w:highlight w:val="green"/>
+        </w:rPr>
         <w:t>crearea</w:t>
       </w:r>
       <w:proofErr w:type="spellEnd"/>
       <w:r>
-        <w:t xml:space="preserve"> </w:t>
-      </w:r>
-      <w:proofErr w:type="spellStart"/>
-      <w:r>
+        <w:rPr>
+          <w:highlight w:val="green"/>
+        </w:rPr>
+        <w:t xml:space="preserve"> </w:t>
+      </w:r>
+      <w:proofErr w:type="spellStart"/>
+      <w:r>
+        <w:rPr>
+          <w:highlight w:val="green"/>
+        </w:rPr>
         <w:t>unui</w:t>
       </w:r>
       <w:proofErr w:type="spellEnd"/>
       <w:r>
-        <w:t xml:space="preserve"> </w:t>
-      </w:r>
-      <w:proofErr w:type="spellStart"/>
-      <w:r>
+        <w:rPr>
+          <w:highlight w:val="green"/>
+        </w:rPr>
+        <w:t xml:space="preserve"> </w:t>
+      </w:r>
+      <w:proofErr w:type="spellStart"/>
+      <w:r>
+        <w:rPr>
+          <w:highlight w:val="green"/>
+        </w:rPr>
         <w:t>eveniment</w:t>
       </w:r>
       <w:proofErr w:type="spellEnd"/>
@@ -429,86 +453,152 @@
         </w:numPr>
       </w:pPr>
       <w:r>
+        <w:rPr>
+          <w:highlight w:val="green"/>
+        </w:rPr>
         <w:t xml:space="preserve">Proxy – </w:t>
       </w:r>
       <w:proofErr w:type="spellStart"/>
       <w:r>
+        <w:rPr>
+          <w:highlight w:val="green"/>
+        </w:rPr>
         <w:t>pentru</w:t>
       </w:r>
       <w:proofErr w:type="spellEnd"/>
       <w:r>
-        <w:t xml:space="preserve"> </w:t>
-      </w:r>
-      <w:proofErr w:type="spellStart"/>
-      <w:r>
+        <w:rPr>
+          <w:highlight w:val="green"/>
+        </w:rPr>
+        <w:t xml:space="preserve"> </w:t>
+      </w:r>
+      <w:proofErr w:type="spellStart"/>
+      <w:r>
+        <w:rPr>
+          <w:highlight w:val="green"/>
+        </w:rPr>
         <w:t>editarea</w:t>
       </w:r>
       <w:proofErr w:type="spellEnd"/>
       <w:r>
+        <w:rPr>
+          <w:highlight w:val="green"/>
+        </w:rPr>
         <w:t xml:space="preserve">, </w:t>
       </w:r>
       <w:proofErr w:type="spellStart"/>
       <w:r>
+        <w:rPr>
+          <w:highlight w:val="green"/>
+        </w:rPr>
         <w:t>stergerea</w:t>
       </w:r>
       <w:proofErr w:type="spellEnd"/>
       <w:r>
+        <w:rPr>
+          <w:highlight w:val="green"/>
+        </w:rPr>
         <w:t xml:space="preserve">, </w:t>
       </w:r>
       <w:proofErr w:type="spellStart"/>
       <w:r>
+        <w:rPr>
+          <w:highlight w:val="green"/>
+        </w:rPr>
         <w:t>anularea</w:t>
       </w:r>
       <w:proofErr w:type="spellEnd"/>
       <w:r>
-        <w:t xml:space="preserve"> </w:t>
-      </w:r>
-      <w:proofErr w:type="spellStart"/>
-      <w:r>
+        <w:rPr>
+          <w:highlight w:val="green"/>
+        </w:rPr>
+        <w:t xml:space="preserve"> </w:t>
+      </w:r>
+      <w:proofErr w:type="spellStart"/>
+      <w:r>
+        <w:rPr>
+          <w:highlight w:val="green"/>
+        </w:rPr>
         <w:t>evenimentelor</w:t>
       </w:r>
       <w:proofErr w:type="spellEnd"/>
       <w:r>
-        <w:t xml:space="preserve"> </w:t>
-      </w:r>
-      <w:proofErr w:type="spellStart"/>
-      <w:r>
+        <w:rPr>
+          <w:highlight w:val="green"/>
+        </w:rPr>
+        <w:t xml:space="preserve"> </w:t>
+      </w:r>
+      <w:proofErr w:type="spellStart"/>
+      <w:r>
+        <w:rPr>
+          <w:highlight w:val="green"/>
+        </w:rPr>
         <w:t>autorizare</w:t>
       </w:r>
       <w:proofErr w:type="spellEnd"/>
       <w:r>
-        <w:t xml:space="preserve"> </w:t>
-      </w:r>
-      <w:proofErr w:type="spellStart"/>
-      <w:r>
+        <w:rPr>
+          <w:highlight w:val="green"/>
+        </w:rPr>
+        <w:t xml:space="preserve"> </w:t>
+      </w:r>
+      <w:proofErr w:type="spellStart"/>
+      <w:r>
+        <w:rPr>
+          <w:highlight w:val="green"/>
+        </w:rPr>
         <w:t>daca</w:t>
       </w:r>
       <w:proofErr w:type="spellEnd"/>
       <w:r>
-        <w:t xml:space="preserve"> event </w:t>
-      </w:r>
-      <w:proofErr w:type="spellStart"/>
-      <w:r>
+        <w:rPr>
+          <w:highlight w:val="green"/>
+        </w:rPr>
+        <w:t xml:space="preserve"> event</w:t>
+      </w:r>
+      <w:r>
+        <w:t xml:space="preserve"> </w:t>
+      </w:r>
+      <w:proofErr w:type="spellStart"/>
+      <w:r>
+        <w:rPr>
+          <w:highlight w:val="green"/>
+        </w:rPr>
         <w:t>apartine</w:t>
       </w:r>
       <w:proofErr w:type="spellEnd"/>
       <w:r>
-        <w:t xml:space="preserve"> </w:t>
-      </w:r>
-      <w:proofErr w:type="spellStart"/>
-      <w:r>
+        <w:rPr>
+          <w:highlight w:val="green"/>
+        </w:rPr>
+        <w:t xml:space="preserve"> </w:t>
+      </w:r>
+      <w:proofErr w:type="spellStart"/>
+      <w:r>
+        <w:rPr>
+          <w:highlight w:val="green"/>
+        </w:rPr>
         <w:t>userului</w:t>
       </w:r>
       <w:proofErr w:type="spellEnd"/>
       <w:r>
-        <w:t xml:space="preserve"> </w:t>
-      </w:r>
-      <w:proofErr w:type="spellStart"/>
-      <w:r>
+        <w:rPr>
+          <w:highlight w:val="green"/>
+        </w:rPr>
+        <w:t xml:space="preserve"> </w:t>
+      </w:r>
+      <w:proofErr w:type="spellStart"/>
+      <w:r>
+        <w:rPr>
+          <w:highlight w:val="green"/>
+        </w:rPr>
         <w:t>sau</w:t>
       </w:r>
       <w:proofErr w:type="spellEnd"/>
       <w:r>
+        <w:rPr>
+          <w:highlight w:val="green"/>
+        </w:rPr>
         <w:t xml:space="preserve"> e admin</w:t>
       </w:r>
     </w:p>
@@ -699,19 +789,7 @@
           <w:rPr>
             <w:rStyle w:val="Hyperlink"/>
           </w:rPr>
-          <w:t>https://preview.colorlib.com/t</w:t>
-        </w:r>
-        <w:r>
-          <w:rPr>
-            <w:rStyle w:val="Hyperlink"/>
-          </w:rPr>
-          <w:t>h</w:t>
-        </w:r>
-        <w:r>
-          <w:rPr>
-            <w:rStyle w:val="Hyperlink"/>
-          </w:rPr>
-          <w:t>eme/bootstrap/calendar-04/</w:t>
+          <w:t>https://preview.colorlib.com/theme/bootstrap/calendar-04/</w:t>
         </w:r>
       </w:hyperlink>
     </w:p>
@@ -721,19 +799,7 @@
           <w:rPr>
             <w:rStyle w:val="Hyperlink"/>
           </w:rPr>
-          <w:t>https://preview.colorlib.com/them</w:t>
-        </w:r>
-        <w:r>
-          <w:rPr>
-            <w:rStyle w:val="Hyperlink"/>
-          </w:rPr>
-          <w:t>e</w:t>
-        </w:r>
-        <w:r>
-          <w:rPr>
-            <w:rStyle w:val="Hyperlink"/>
-          </w:rPr>
-          <w:t>/bootstrap/calendar-02/</w:t>
+          <w:t>https://preview.colorlib.com/theme/bootstrap/calendar-02/</w:t>
         </w:r>
       </w:hyperlink>
     </w:p>
@@ -743,24 +809,15 @@
           <w:rPr>
             <w:rStyle w:val="Hyperlink"/>
           </w:rPr>
-          <w:t>https://preview.colorlib.com/th</w:t>
-        </w:r>
-        <w:r>
-          <w:rPr>
-            <w:rStyle w:val="Hyperlink"/>
-          </w:rPr>
-          <w:t>e</w:t>
-        </w:r>
-        <w:r>
-          <w:rPr>
-            <w:rStyle w:val="Hyperlink"/>
-          </w:rPr>
-          <w:t>me/bootstrap/calendar-19/</w:t>
+          <w:t>https://preview.colorlib.com/theme/bootstrap/calendar-19/</w:t>
         </w:r>
       </w:hyperlink>
     </w:p>
     <w:p>
       <w:r>
+        <w:rPr>
+          <w:noProof/>
+        </w:rPr>
         <w:drawing>
           <wp:inline distT="0" distB="0" distL="0" distR="0" wp14:anchorId="3062B719" wp14:editId="5616F580">
             <wp:extent cx="5745978" cy="3307367"/>
@@ -1251,17 +1308,29 @@
           <w:ilvl w:val="0"/>
           <w:numId w:val="1"/>
         </w:numPr>
-      </w:pPr>
-      <w:proofErr w:type="spellStart"/>
-      <w:r>
+        <w:rPr>
+          <w:highlight w:val="green"/>
+        </w:rPr>
+      </w:pPr>
+      <w:proofErr w:type="spellStart"/>
+      <w:r>
+        <w:rPr>
+          <w:highlight w:val="green"/>
+        </w:rPr>
         <w:t>Structura</w:t>
       </w:r>
       <w:proofErr w:type="spellEnd"/>
       <w:r>
+        <w:rPr>
+          <w:highlight w:val="green"/>
+        </w:rPr>
         <w:t xml:space="preserve"> calendar </w:t>
       </w:r>
       <w:proofErr w:type="spellStart"/>
       <w:r>
+        <w:rPr>
+          <w:highlight w:val="green"/>
+        </w:rPr>
         <w:t>json</w:t>
       </w:r>
       <w:proofErr w:type="spellEnd"/>
@@ -1273,13 +1342,22 @@
           <w:ilvl w:val="0"/>
           <w:numId w:val="1"/>
         </w:numPr>
-      </w:pPr>
-      <w:proofErr w:type="spellStart"/>
-      <w:r>
+        <w:rPr>
+          <w:highlight w:val="green"/>
+        </w:rPr>
+      </w:pPr>
+      <w:proofErr w:type="spellStart"/>
+      <w:r>
+        <w:rPr>
+          <w:highlight w:val="green"/>
+        </w:rPr>
         <w:t>Schita</w:t>
       </w:r>
       <w:proofErr w:type="spellEnd"/>
       <w:r>
+        <w:rPr>
+          <w:highlight w:val="green"/>
+        </w:rPr>
         <w:t xml:space="preserve"> design</w:t>
       </w:r>
     </w:p>
@@ -1290,23 +1368,254 @@
           <w:ilvl w:val="0"/>
           <w:numId w:val="1"/>
         </w:numPr>
-      </w:pPr>
-      <w:proofErr w:type="spellStart"/>
-      <w:r>
+        <w:rPr>
+          <w:highlight w:val="green"/>
+        </w:rPr>
+      </w:pPr>
+      <w:proofErr w:type="spellStart"/>
+      <w:r>
+        <w:rPr>
+          <w:highlight w:val="green"/>
+        </w:rPr>
         <w:t>Implementare</w:t>
       </w:r>
       <w:proofErr w:type="spellEnd"/>
       <w:r>
-        <w:t xml:space="preserve"> </w:t>
-      </w:r>
-      <w:proofErr w:type="spellStart"/>
-      <w:r>
+        <w:rPr>
+          <w:highlight w:val="green"/>
+        </w:rPr>
+        <w:t xml:space="preserve"> </w:t>
+      </w:r>
+      <w:proofErr w:type="spellStart"/>
+      <w:r>
+        <w:rPr>
+          <w:highlight w:val="green"/>
+        </w:rPr>
         <w:t>logica</w:t>
       </w:r>
       <w:proofErr w:type="spellEnd"/>
       <w:r>
+        <w:rPr>
+          <w:highlight w:val="green"/>
+        </w:rPr>
         <w:t xml:space="preserve"> calendar</w:t>
       </w:r>
+    </w:p>
+    <w:p>
+      <w:pPr>
+        <w:pStyle w:val="ListParagraph"/>
+        <w:numPr>
+          <w:ilvl w:val="0"/>
+          <w:numId w:val="1"/>
+        </w:numPr>
+        <w:rPr>
+          <w:highlight w:val="green"/>
+        </w:rPr>
+      </w:pPr>
+      <w:proofErr w:type="spellStart"/>
+      <w:r>
+        <w:rPr>
+          <w:highlight w:val="green"/>
+        </w:rPr>
+        <w:t>Adaugare</w:t>
+      </w:r>
+      <w:proofErr w:type="spellEnd"/>
+      <w:r>
+        <w:rPr>
+          <w:highlight w:val="green"/>
+        </w:rPr>
+        <w:t xml:space="preserve"> </w:t>
+      </w:r>
+      <w:proofErr w:type="spellStart"/>
+      <w:r>
+        <w:rPr>
+          <w:highlight w:val="green"/>
+        </w:rPr>
+        <w:t>eveniment</w:t>
+      </w:r>
+      <w:proofErr w:type="spellEnd"/>
+      <w:r>
+        <w:rPr>
+          <w:highlight w:val="green"/>
+        </w:rPr>
+        <w:t xml:space="preserve"> front back user</w:t>
+      </w:r>
+    </w:p>
+    <w:p>
+      <w:pPr>
+        <w:pStyle w:val="ListParagraph"/>
+        <w:numPr>
+          <w:ilvl w:val="0"/>
+          <w:numId w:val="1"/>
+        </w:numPr>
+        <w:rPr>
+          <w:highlight w:val="green"/>
+        </w:rPr>
+      </w:pPr>
+      <w:proofErr w:type="spellStart"/>
+      <w:r>
+        <w:rPr>
+          <w:highlight w:val="green"/>
+        </w:rPr>
+        <w:t>Implementare</w:t>
+      </w:r>
+      <w:proofErr w:type="spellEnd"/>
+      <w:r>
+        <w:rPr>
+          <w:highlight w:val="green"/>
+        </w:rPr>
+        <w:t xml:space="preserve"> builder </w:t>
+      </w:r>
+      <w:proofErr w:type="spellStart"/>
+      <w:r>
+        <w:rPr>
+          <w:highlight w:val="green"/>
+        </w:rPr>
+        <w:t>pentru</w:t>
+      </w:r>
+      <w:proofErr w:type="spellEnd"/>
+      <w:r>
+        <w:rPr>
+          <w:highlight w:val="green"/>
+        </w:rPr>
+        <w:t xml:space="preserve"> event </w:t>
+      </w:r>
+      <w:proofErr w:type="spellStart"/>
+      <w:r>
+        <w:rPr>
+          <w:highlight w:val="green"/>
+        </w:rPr>
+        <w:t>creare</w:t>
+      </w:r>
+      <w:proofErr w:type="spellEnd"/>
+    </w:p>
+    <w:p>
+      <w:pPr>
+        <w:pStyle w:val="ListParagraph"/>
+        <w:numPr>
+          <w:ilvl w:val="0"/>
+          <w:numId w:val="1"/>
+        </w:numPr>
+      </w:pPr>
+      <w:proofErr w:type="spellStart"/>
+      <w:r>
+        <w:rPr>
+          <w:highlight w:val="green"/>
+        </w:rPr>
+        <w:t>Afisare</w:t>
+      </w:r>
+      <w:proofErr w:type="spellEnd"/>
+      <w:r>
+        <w:rPr>
+          <w:highlight w:val="green"/>
+        </w:rPr>
+        <w:t xml:space="preserve"> event in </w:t>
+      </w:r>
+      <w:proofErr w:type="spellStart"/>
+      <w:r>
+        <w:rPr>
+          <w:highlight w:val="green"/>
+        </w:rPr>
+        <w:t>dreapta</w:t>
+      </w:r>
+      <w:proofErr w:type="spellEnd"/>
+    </w:p>
+    <w:p>
+      <w:pPr>
+        <w:pStyle w:val="ListParagraph"/>
+        <w:numPr>
+          <w:ilvl w:val="0"/>
+          <w:numId w:val="1"/>
+        </w:numPr>
+      </w:pPr>
+      <w:proofErr w:type="spellStart"/>
+      <w:r>
+        <w:t>Trimitere</w:t>
+      </w:r>
+      <w:proofErr w:type="spellEnd"/>
+      <w:r>
+        <w:t xml:space="preserve"> </w:t>
+      </w:r>
+      <w:proofErr w:type="spellStart"/>
+      <w:r>
+        <w:t>notificari</w:t>
+      </w:r>
+      <w:proofErr w:type="spellEnd"/>
+    </w:p>
+    <w:p>
+      <w:pPr>
+        <w:pStyle w:val="ListParagraph"/>
+        <w:numPr>
+          <w:ilvl w:val="0"/>
+          <w:numId w:val="1"/>
+        </w:numPr>
+      </w:pPr>
+      <w:r>
+        <w:t>Email client</w:t>
+      </w:r>
+    </w:p>
+    <w:p>
+      <w:pPr>
+        <w:pStyle w:val="ListParagraph"/>
+        <w:numPr>
+          <w:ilvl w:val="0"/>
+          <w:numId w:val="1"/>
+        </w:numPr>
+        <w:rPr>
+          <w:highlight w:val="green"/>
+        </w:rPr>
+      </w:pPr>
+      <w:r>
+        <w:rPr>
+          <w:highlight w:val="green"/>
+        </w:rPr>
+        <w:t xml:space="preserve">La </w:t>
+      </w:r>
+      <w:proofErr w:type="spellStart"/>
+      <w:r>
+        <w:rPr>
+          <w:highlight w:val="green"/>
+        </w:rPr>
+        <w:t>navigare</w:t>
+      </w:r>
+      <w:proofErr w:type="spellEnd"/>
+      <w:r>
+        <w:rPr>
+          <w:highlight w:val="green"/>
+        </w:rPr>
+        <w:t xml:space="preserve"> nu se face request din </w:t>
+      </w:r>
+      <w:proofErr w:type="spellStart"/>
+      <w:r>
+        <w:rPr>
+          <w:highlight w:val="green"/>
+        </w:rPr>
+        <w:t>nou</w:t>
+      </w:r>
+      <w:proofErr w:type="spellEnd"/>
+      <w:r>
+        <w:rPr>
+          <w:highlight w:val="green"/>
+        </w:rPr>
+        <w:t xml:space="preserve"> la </w:t>
+      </w:r>
+      <w:proofErr w:type="spellStart"/>
+      <w:r>
+        <w:rPr>
+          <w:highlight w:val="green"/>
+        </w:rPr>
+        <w:t>luna</w:t>
+      </w:r>
+      <w:proofErr w:type="spellEnd"/>
+    </w:p>
+    <w:p>
+      <w:pPr>
+        <w:pStyle w:val="ListParagraph"/>
+        <w:numPr>
+          <w:ilvl w:val="0"/>
+          <w:numId w:val="1"/>
+        </w:numPr>
+      </w:pPr>
     </w:p>
     <w:sectPr>
       <w:pgSz w:w="12240" w:h="15840"/>

</xml_diff>

<commit_message>
added two uml diagrams
</commit_message>
<xml_diff>
--- a/PA_sketch.docx
+++ b/PA_sketch.docx
@@ -131,6 +131,9 @@
     </w:p>
     <w:p>
       <w:r>
+        <w:rPr>
+          <w:noProof/>
+        </w:rPr>
         <w:drawing>
           <wp:inline distT="0" distB="0" distL="0" distR="0" wp14:anchorId="32631D2C" wp14:editId="1F62F1AF">
             <wp:extent cx="5212532" cy="5730737"/>
@@ -316,6 +319,9 @@
         </w:rPr>
       </w:pPr>
       <w:r>
+        <w:rPr>
+          <w:noProof/>
+        </w:rPr>
         <w:drawing>
           <wp:inline distT="0" distB="0" distL="0" distR="0" wp14:anchorId="5368B34F" wp14:editId="72B3ADA5">
             <wp:extent cx="4229467" cy="1165961"/>
@@ -424,6 +430,9 @@
         <w:ind w:left="1800"/>
       </w:pPr>
       <w:r>
+        <w:rPr>
+          <w:noProof/>
+        </w:rPr>
         <w:drawing>
           <wp:inline distT="0" distB="0" distL="0" distR="0" wp14:anchorId="56ECC9DB" wp14:editId="5508C441">
             <wp:extent cx="4366638" cy="2301439"/>
@@ -634,6 +643,49 @@
     <w:p>
       <w:pPr>
         <w:pStyle w:val="ListParagraph"/>
+        <w:ind w:left="0"/>
+      </w:pPr>
+      <w:r>
+        <w:drawing>
+          <wp:inline distT="0" distB="0" distL="0" distR="0" wp14:anchorId="7C118214" wp14:editId="6AB2D945">
+            <wp:extent cx="5054272" cy="2125247"/>
+            <wp:effectExtent l="0" t="0" r="0" b="8890"/>
+            <wp:docPr id="1093554798" name="Picture 1"/>
+            <wp:cNvGraphicFramePr>
+              <a:graphicFrameLocks xmlns:a="http://schemas.openxmlformats.org/drawingml/2006/main" noChangeAspect="1"/>
+            </wp:cNvGraphicFramePr>
+            <a:graphic xmlns:a="http://schemas.openxmlformats.org/drawingml/2006/main">
+              <a:graphicData uri="http://schemas.openxmlformats.org/drawingml/2006/picture">
+                <pic:pic xmlns:pic="http://schemas.openxmlformats.org/drawingml/2006/picture">
+                  <pic:nvPicPr>
+                    <pic:cNvPr id="1093554798" name=""/>
+                    <pic:cNvPicPr/>
+                  </pic:nvPicPr>
+                  <pic:blipFill>
+                    <a:blip r:embed="rId8"/>
+                    <a:stretch>
+                      <a:fillRect/>
+                    </a:stretch>
+                  </pic:blipFill>
+                  <pic:spPr>
+                    <a:xfrm>
+                      <a:off x="0" y="0"/>
+                      <a:ext cx="5102838" cy="2145668"/>
+                    </a:xfrm>
+                    <a:prstGeom prst="rect">
+                      <a:avLst/>
+                    </a:prstGeom>
+                  </pic:spPr>
+                </pic:pic>
+              </a:graphicData>
+            </a:graphic>
+          </wp:inline>
+        </w:drawing>
+      </w:r>
+    </w:p>
+    <w:p>
+      <w:pPr>
+        <w:pStyle w:val="ListParagraph"/>
         <w:numPr>
           <w:ilvl w:val="0"/>
           <w:numId w:val="2"/>
@@ -646,7 +698,60 @@
         <w:rPr>
           <w:highlight w:val="green"/>
         </w:rPr>
-        <w:t xml:space="preserve">Decorator – </w:t>
+        <w:t>Facade</w:t>
+      </w:r>
+      <w:r>
+        <w:rPr>
+          <w:highlight w:val="green"/>
+        </w:rPr>
+        <w:t xml:space="preserve"> – </w:t>
+      </w:r>
+    </w:p>
+    <w:p>
+      <w:pPr>
+        <w:pStyle w:val="ListParagraph"/>
+        <w:ind w:left="0"/>
+        <w:rPr>
+          <w:highlight w:val="green"/>
+        </w:rPr>
+      </w:pPr>
+      <w:r>
+        <w:lastRenderedPageBreak/>
+        <w:drawing>
+          <wp:inline distT="0" distB="0" distL="0" distR="0" wp14:anchorId="39102BC4" wp14:editId="71D87524">
+            <wp:extent cx="5943600" cy="2450465"/>
+            <wp:effectExtent l="0" t="0" r="0" b="6985"/>
+            <wp:docPr id="1118595798" name="Picture 1"/>
+            <wp:cNvGraphicFramePr>
+              <a:graphicFrameLocks xmlns:a="http://schemas.openxmlformats.org/drawingml/2006/main" noChangeAspect="1"/>
+            </wp:cNvGraphicFramePr>
+            <a:graphic xmlns:a="http://schemas.openxmlformats.org/drawingml/2006/main">
+              <a:graphicData uri="http://schemas.openxmlformats.org/drawingml/2006/picture">
+                <pic:pic xmlns:pic="http://schemas.openxmlformats.org/drawingml/2006/picture">
+                  <pic:nvPicPr>
+                    <pic:cNvPr id="1118595798" name=""/>
+                    <pic:cNvPicPr/>
+                  </pic:nvPicPr>
+                  <pic:blipFill>
+                    <a:blip r:embed="rId9"/>
+                    <a:stretch>
+                      <a:fillRect/>
+                    </a:stretch>
+                  </pic:blipFill>
+                  <pic:spPr>
+                    <a:xfrm>
+                      <a:off x="0" y="0"/>
+                      <a:ext cx="5943600" cy="2450465"/>
+                    </a:xfrm>
+                    <a:prstGeom prst="rect">
+                      <a:avLst/>
+                    </a:prstGeom>
+                  </pic:spPr>
+                </pic:pic>
+              </a:graphicData>
+            </a:graphic>
+          </wp:inline>
+        </w:drawing>
       </w:r>
     </w:p>
     <w:p>

</xml_diff>